<commit_message>
templates for sprint 3
</commit_message>
<xml_diff>
--- a/project_android/mockups/Mockups.docx
+++ b/project_android/mockups/Mockups.docx
@@ -977,8 +977,8 @@
         <w:tblLook w:val="04A0" w:firstRow="1" w:lastRow="0" w:firstColumn="1" w:lastColumn="0" w:noHBand="0" w:noVBand="1"/>
       </w:tblPr>
       <w:tblGrid>
-        <w:gridCol w:w="4681"/>
-        <w:gridCol w:w="4679"/>
+        <w:gridCol w:w="4667"/>
+        <w:gridCol w:w="4693"/>
       </w:tblGrid>
       <w:tr>
         <w:tc>
@@ -1083,15 +1083,12 @@
             <w:r>
               <w:rPr>
                 <w:noProof/>
-                <w:sz w:val="28"/>
-                <w:szCs w:val="28"/>
-                <w:lang w:val="en-CA"/>
               </w:rPr>
               <w:drawing>
-                <wp:inline distT="0" distB="0" distL="0" distR="0" wp14:anchorId="2667E1AA" wp14:editId="6A83B519">
-                  <wp:extent cx="2948334" cy="4442460"/>
-                  <wp:effectExtent l="0" t="0" r="4445" b="0"/>
-                  <wp:docPr id="6" name="Picture 6"/>
+                <wp:inline distT="0" distB="0" distL="0" distR="0" wp14:anchorId="3C31E604" wp14:editId="6AC9403B">
+                  <wp:extent cx="2971692" cy="4439920"/>
+                  <wp:effectExtent l="0" t="0" r="635" b="0"/>
+                  <wp:docPr id="8" name="Picture 8" descr="A screenshot of a cell phone&#10;&#10;Description automatically generated"/>
                   <wp:cNvGraphicFramePr>
                     <a:graphicFrameLocks xmlns:a="http://schemas.openxmlformats.org/drawingml/2006/main" noChangeAspect="1"/>
                   </wp:cNvGraphicFramePr>
@@ -1099,10 +1096,8 @@
                     <a:graphicData uri="http://schemas.openxmlformats.org/drawingml/2006/picture">
                       <pic:pic xmlns:pic="http://schemas.openxmlformats.org/drawingml/2006/picture">
                         <pic:nvPicPr>
-                          <pic:cNvPr id="0" name="Picture 6"/>
-                          <pic:cNvPicPr>
-                            <a:picLocks noChangeAspect="1" noChangeArrowheads="1"/>
-                          </pic:cNvPicPr>
+                          <pic:cNvPr id="8" name="forgot_pwd.JPG"/>
+                          <pic:cNvPicPr/>
                         </pic:nvPicPr>
                         <pic:blipFill>
                           <a:blip r:embed="rId7">
@@ -1112,23 +1107,18 @@
                               </a:ext>
                             </a:extLst>
                           </a:blip>
-                          <a:srcRect/>
                           <a:stretch>
                             <a:fillRect/>
                           </a:stretch>
                         </pic:blipFill>
-                        <pic:spPr bwMode="auto">
+                        <pic:spPr>
                           <a:xfrm>
                             <a:off x="0" y="0"/>
-                            <a:ext cx="2960792" cy="4461232"/>
+                            <a:ext cx="2993924" cy="4473136"/>
                           </a:xfrm>
                           <a:prstGeom prst="rect">
                             <a:avLst/>
                           </a:prstGeom>
-                          <a:noFill/>
-                          <a:ln>
-                            <a:noFill/>
-                          </a:ln>
                         </pic:spPr>
                       </pic:pic>
                     </a:graphicData>
@@ -1174,6 +1164,8 @@
             </w:r>
           </w:p>
         </w:tc>
+        <w:bookmarkStart w:id="0" w:name="_GoBack"/>
+        <w:bookmarkEnd w:id="0"/>
       </w:tr>
     </w:tbl>
     <w:p>
@@ -1232,12 +1224,11 @@
         </w:rPr>
         <w:t xml:space="preserve"> </w:t>
       </w:r>
-      <w:bookmarkStart w:id="0" w:name="_GoBack"/>
-      <w:bookmarkEnd w:id="0"/>
     </w:p>
     <w:p>
       <w:pPr>
         <w:rPr>
+          <w:iCs/>
           <w:sz w:val="28"/>
           <w:szCs w:val="28"/>
           <w:lang w:val="en-CA"/>
@@ -1314,6 +1305,59 @@
           <w:lang w:val="en-CA"/>
         </w:rPr>
         <w:t>icon in the top left corner from any screen.</w:t>
+      </w:r>
+      <w:r>
+        <w:rPr>
+          <w:sz w:val="28"/>
+          <w:szCs w:val="28"/>
+          <w:lang w:val="en-CA"/>
+        </w:rPr>
+        <w:t xml:space="preserve"> Pressing the </w:t>
+      </w:r>
+      <w:r>
+        <w:rPr>
+          <w:i/>
+          <w:sz w:val="28"/>
+          <w:szCs w:val="28"/>
+          <w:lang w:val="en-CA"/>
+        </w:rPr>
+        <w:t>Log</w:t>
+      </w:r>
+      <w:r>
+        <w:rPr>
+          <w:i/>
+          <w:sz w:val="28"/>
+          <w:szCs w:val="28"/>
+          <w:lang w:val="en-CA"/>
+        </w:rPr>
+        <w:t xml:space="preserve">out button </w:t>
+      </w:r>
+      <w:r>
+        <w:rPr>
+          <w:iCs/>
+          <w:sz w:val="28"/>
+          <w:szCs w:val="28"/>
+          <w:lang w:val="en-CA"/>
+        </w:rPr>
+        <w:t>will</w:t>
+      </w:r>
+      <w:r>
+        <w:rPr>
+          <w:i/>
+          <w:sz w:val="28"/>
+          <w:szCs w:val="28"/>
+          <w:lang w:val="en-CA"/>
+        </w:rPr>
+        <w:t xml:space="preserve"> </w:t>
+      </w:r>
+      <w:r>
+        <w:rPr>
+          <w:iCs/>
+          <w:sz w:val="28"/>
+          <w:szCs w:val="28"/>
+          <w:lang w:val="en-CA"/>
+        </w:rPr>
+        <w:t>take the user to the Login page.</w:t>
       </w:r>
     </w:p>
     <w:tbl>

</xml_diff>